<commit_message>
Saturday starter protection update
</commit_message>
<xml_diff>
--- a/201119_Rodgers_WebDesign_WorkingWord.docx
+++ b/201119_Rodgers_WebDesign_WorkingWord.docx
@@ -263,6 +263,11 @@
       <w:pPr>
         <w:spacing w:after="0"/>
       </w:pPr>
+    </w:p>
+    <w:p>
+      <w:pPr>
+        <w:spacing w:after="0"/>
+      </w:pPr>
       <w:r>
         <w:t xml:space="preserve">* Four [visualization </w:t>
       </w:r>
@@ -415,7 +420,13 @@
         <w:spacing w:after="0"/>
       </w:pPr>
       <w:r>
-        <w:t xml:space="preserve">    * The table must be a bootstrap table component. [Hint](https://getbootstrap.com/docs/4.3/content/tables/#responsive-tables)</w:t>
+        <w:t xml:space="preserve">    * The table must be a bootstrap table component. [Hint](</w:t>
+      </w:r>
+      <w:r>
+        <w:rPr>
+          <w:highlight w:val="yellow"/>
+        </w:rPr>
+        <w:t>https://getbootstrap.com/docs/4.3/content/tables/#responsive-tables)</w:t>
       </w:r>
     </w:p>
     <w:p>
@@ -755,7 +766,13 @@
       </w:r>
       <w:proofErr w:type="gramEnd"/>
       <w:r>
-        <w:t xml:space="preserve"> id="landing-page"&gt;&lt;/a&gt;Landing page</w:t>
+        <w:t xml:space="preserve"> id="landing-page"&gt;&lt;/a&gt;</w:t>
+      </w:r>
+      <w:r>
+        <w:rPr>
+          <w:highlight w:val="cyan"/>
+        </w:rPr>
+        <w:t>Landing page</w:t>
       </w:r>
     </w:p>
     <w:p>
@@ -786,7 +803,16 @@
       </w:r>
       <w:proofErr w:type="gramEnd"/>
       <w:r>
-        <w:t>Landing page large screen](Images/landingResize.png)</w:t>
+        <w:t>Landing page large screen](Images</w:t>
+      </w:r>
+      <w:r>
+        <w:rPr>
+          <w:highlight w:val="yellow"/>
+        </w:rPr>
+        <w:t>/landingResize.png</w:t>
+      </w:r>
+      <w:r>
+        <w:t>)</w:t>
       </w:r>
     </w:p>
     <w:p>
@@ -817,7 +843,16 @@
       </w:r>
       <w:proofErr w:type="gramEnd"/>
       <w:r>
-        <w:t>Landing page small screen](Images/landing-sm.png)</w:t>
+        <w:t>Landing page small screen](Images/</w:t>
+      </w:r>
+      <w:r>
+        <w:rPr>
+          <w:highlight w:val="yellow"/>
+        </w:rPr>
+        <w:t>landing-sm.png</w:t>
+      </w:r>
+      <w:r>
+        <w:t>)</w:t>
       </w:r>
     </w:p>
     <w:p>
@@ -872,6 +907,7 @@
       <w:proofErr w:type="spellStart"/>
       <w:r>
         <w:rPr>
+          <w:highlight w:val="cyan"/>
           <w:lang w:val="fr-FR"/>
         </w:rPr>
         <w:t>Comparisons</w:t>
@@ -879,6 +915,7 @@
       <w:proofErr w:type="spellEnd"/>
       <w:r>
         <w:rPr>
+          <w:highlight w:val="cyan"/>
           <w:lang w:val="fr-FR"/>
         </w:rPr>
         <w:t xml:space="preserve"> page</w:t>
@@ -908,19 +945,39 @@
     <w:p>
       <w:pPr>
         <w:spacing w:after="0"/>
+        <w:rPr>
+          <w:lang w:val="fr-FR"/>
+        </w:rPr>
       </w:pPr>
       <w:proofErr w:type="gramStart"/>
       <w:r>
+        <w:rPr>
+          <w:lang w:val="fr-FR"/>
+        </w:rPr>
         <w:t>![</w:t>
       </w:r>
+      <w:proofErr w:type="spellStart"/>
       <w:proofErr w:type="gramEnd"/>
       <w:r>
-        <w:t>comparison page large screen](Images/comparison-lg.png)</w:t>
-      </w:r>
-    </w:p>
-    <w:p>
-      <w:pPr>
-        <w:spacing w:after="0"/>
+        <w:rPr>
+          <w:lang w:val="fr-FR"/>
+        </w:rPr>
+        <w:t>comparison</w:t>
+      </w:r>
+      <w:proofErr w:type="spellEnd"/>
+      <w:r>
+        <w:rPr>
+          <w:lang w:val="fr-FR"/>
+        </w:rPr>
+        <w:t xml:space="preserve"> page large screen](Images/comparison-lg.png)</w:t>
+      </w:r>
+    </w:p>
+    <w:p>
+      <w:pPr>
+        <w:spacing w:after="0"/>
+        <w:rPr>
+          <w:lang w:val="fr-FR"/>
+        </w:rPr>
       </w:pPr>
     </w:p>
     <w:p>
@@ -967,7 +1024,13 @@
       </w:r>
       <w:proofErr w:type="gramEnd"/>
       <w:r>
-        <w:t xml:space="preserve"> id="data-page"&gt;&lt;/a&gt;Data page</w:t>
+        <w:t xml:space="preserve"> id="data-page"&gt;&lt;/a&gt;</w:t>
+      </w:r>
+      <w:r>
+        <w:rPr>
+          <w:highlight w:val="cyan"/>
+        </w:rPr>
+        <w:t>Data page</w:t>
       </w:r>
     </w:p>
     <w:p>
@@ -1055,7 +1118,13 @@
       </w:r>
       <w:proofErr w:type="gramEnd"/>
       <w:r>
-        <w:t xml:space="preserve"> id="visualization-pages"&gt;&lt;/a&gt;Visualization pages</w:t>
+        <w:t xml:space="preserve"> id="visualization-pages"&gt;&lt;/a&gt;</w:t>
+      </w:r>
+      <w:r>
+        <w:rPr>
+          <w:highlight w:val="cyan"/>
+        </w:rPr>
+        <w:t>Visualization pages</w:t>
       </w:r>
     </w:p>
     <w:p>
@@ -1151,7 +1220,13 @@
       </w:r>
       <w:proofErr w:type="gramEnd"/>
       <w:r>
-        <w:t xml:space="preserve"> id="navigation-menu"&gt;&lt;/a&gt;Navigation menu</w:t>
+        <w:t xml:space="preserve"> id="navigation-menu"&gt;&lt;/a&gt;</w:t>
+      </w:r>
+      <w:r>
+        <w:rPr>
+          <w:highlight w:val="cyan"/>
+        </w:rPr>
+        <w:t>Navigation menu</w:t>
       </w:r>
     </w:p>
     <w:p>

</xml_diff>